<commit_message>
docs(infosec/lab#8): :books: update template
</commit_message>
<xml_diff>
--- a/7 инфобез/лабораторные/lab8/docs/template.docx
+++ b/7 инфобез/лабораторные/lab8/docs/template.docx
@@ -549,26 +549,45 @@
           <w:szCs w:val="28"/>
           <w:rtl w:val="0"/>
         </w:rPr>
-        <w:t xml:space="preserve">. Как видно на рисунке 1, данные </w:t>
-      </w:r>
-      <w:r>
-        <w:rPr>
-          <w:rFonts w:ascii="Times New Roman" w:eastAsia="Times New Roman" w:hAnsi="Times New Roman" w:cs="Times New Roman"/>
-          <w:sz w:val="28"/>
-          <w:szCs w:val="28"/>
-          <w:highlight w:val="yellow"/>
-          <w:rtl w:val="0"/>
-        </w:rPr>
-        <w:t>не были / были</w:t>
-      </w:r>
-      <w:r>
-        <w:rPr>
-          <w:rFonts w:ascii="Times New Roman" w:eastAsia="Times New Roman" w:hAnsi="Times New Roman" w:cs="Times New Roman"/>
-          <w:sz w:val="28"/>
-          <w:szCs w:val="28"/>
-          <w:rtl w:val="0"/>
-        </w:rPr>
-        <w:t xml:space="preserve"> обнаружены в утечках.</w:t>
+        <w:t xml:space="preserve">. Как видно на рисунке </w:t>
+      </w:r>
+      <w:r>
+        <w:rPr>
+          <w:rFonts w:ascii="Times New Roman" w:eastAsia="Times New Roman" w:hAnsi="Times New Roman" w:cs="Times New Roman"/>
+          <w:sz w:val="28"/>
+          <w:szCs w:val="28"/>
+          <w:highlight w:val="yellow"/>
+          <w:rtl w:val="0"/>
+        </w:rPr>
+        <w:t>1</w:t>
+      </w:r>
+      <w:r>
+        <w:rPr>
+          <w:rFonts w:ascii="Times New Roman" w:eastAsia="Times New Roman" w:hAnsi="Times New Roman" w:cs="Times New Roman"/>
+          <w:sz w:val="28"/>
+          <w:szCs w:val="28"/>
+          <w:rtl w:val="0"/>
+        </w:rPr>
+        <w:t xml:space="preserve">, данные </w:t>
+      </w:r>
+      <w:r>
+        <w:rPr>
+          <w:rFonts w:ascii="Times New Roman" w:eastAsia="Times New Roman" w:hAnsi="Times New Roman" w:cs="Times New Roman"/>
+          <w:sz w:val="28"/>
+          <w:szCs w:val="28"/>
+          <w:highlight w:val="yellow"/>
+          <w:rtl w:val="0"/>
+        </w:rPr>
+        <w:t>были обнаружены в N утечках, произошедших в период с 20XX по 20XX год</w:t>
+      </w:r>
+      <w:r>
+        <w:rPr>
+          <w:rFonts w:ascii="Times New Roman" w:eastAsia="Times New Roman" w:hAnsi="Times New Roman" w:cs="Times New Roman"/>
+          <w:sz w:val="28"/>
+          <w:szCs w:val="28"/>
+          <w:rtl w:val="0"/>
+        </w:rPr>
+        <w:t>:</w:t>
       </w:r>
     </w:p>
     <w:p>
@@ -590,13 +609,13 @@
           <wp:inline distT="114300" distB="114300" distL="114300" distR="114300">
             <wp:extent cx="5145331" cy="3430220"/>
             <wp:effectExtent l="0" t="0" r="0" b="0"/>
-            <wp:docPr id="2" name="image3.png"/>
+            <wp:docPr id="2" name="image2.png"/>
             <wp:cNvGraphicFramePr/>
             <a:graphic xmlns:a="http://schemas.openxmlformats.org/drawingml/2006/main">
               <a:graphicData uri="http://schemas.openxmlformats.org/drawingml/2006/picture">
                 <pic:pic xmlns:pic="http://schemas.openxmlformats.org/drawingml/2006/picture">
                   <pic:nvPicPr>
-                    <pic:cNvPr id="2" name="image3.png"/>
+                    <pic:cNvPr id="2" name="image2.png"/>
                     <pic:cNvPicPr/>
                   </pic:nvPicPr>
                   <pic:blipFill>
@@ -637,7 +656,26 @@
           <w:szCs w:val="28"/>
           <w:rtl w:val="0"/>
         </w:rPr>
-        <w:t>Рисунок 1 — Результаты проверки email-адреса в сервисе</w:t>
+        <w:t xml:space="preserve">Рисунок </w:t>
+      </w:r>
+      <w:r>
+        <w:rPr>
+          <w:rFonts w:ascii="Times New Roman" w:eastAsia="Times New Roman" w:hAnsi="Times New Roman" w:cs="Times New Roman"/>
+          <w:sz w:val="28"/>
+          <w:szCs w:val="28"/>
+          <w:highlight w:val="yellow"/>
+          <w:rtl w:val="0"/>
+        </w:rPr>
+        <w:t>1</w:t>
+      </w:r>
+      <w:r>
+        <w:rPr>
+          <w:rFonts w:ascii="Times New Roman" w:eastAsia="Times New Roman" w:hAnsi="Times New Roman" w:cs="Times New Roman"/>
+          <w:sz w:val="28"/>
+          <w:szCs w:val="28"/>
+          <w:rtl w:val="0"/>
+        </w:rPr>
+        <w:t xml:space="preserve"> — Результаты проверки email-адреса в сервисе</w:t>
       </w:r>
     </w:p>
     <w:p>
@@ -652,187 +690,177 @@
     <w:p>
       <w:pPr>
         <w:ind w:firstLine="720"/>
-        <w:rPr>
-          <w:rFonts w:ascii="Times New Roman" w:eastAsia="Times New Roman" w:hAnsi="Times New Roman" w:cs="Times New Roman"/>
-          <w:sz w:val="28"/>
-          <w:szCs w:val="28"/>
-          <w:highlight w:val="yellow"/>
-        </w:rPr>
-      </w:pPr>
-      <w:r>
-        <w:rPr>
-          <w:rFonts w:ascii="Times New Roman" w:eastAsia="Times New Roman" w:hAnsi="Times New Roman" w:cs="Times New Roman"/>
-          <w:sz w:val="28"/>
-          <w:szCs w:val="28"/>
-          <w:highlight w:val="yellow"/>
-          <w:rtl w:val="0"/>
-        </w:rPr>
-        <w:t>В случае обнаружения: утечки произошли в сервисах [названия сервисов, например: Adobe, LinkedIn].</w:t>
+        <w:jc w:val="both"/>
+        <w:rPr>
+          <w:rFonts w:ascii="Times New Roman" w:eastAsia="Times New Roman" w:hAnsi="Times New Roman" w:cs="Times New Roman"/>
+          <w:sz w:val="28"/>
+          <w:szCs w:val="28"/>
+          <w:highlight w:val="yellow"/>
+        </w:rPr>
+      </w:pPr>
+      <w:r>
+        <w:rPr>
+          <w:rFonts w:ascii="Times New Roman" w:eastAsia="Times New Roman" w:hAnsi="Times New Roman" w:cs="Times New Roman"/>
+          <w:sz w:val="28"/>
+          <w:szCs w:val="28"/>
+          <w:rtl w:val="0"/>
+        </w:rPr>
+        <w:t>Утечки произошли в сервисах</w:t>
+      </w:r>
+      <w:r>
+        <w:rPr>
+          <w:rFonts w:ascii="Times New Roman" w:eastAsia="Times New Roman" w:hAnsi="Times New Roman" w:cs="Times New Roman"/>
+          <w:sz w:val="28"/>
+          <w:szCs w:val="28"/>
+          <w:rtl w:val="0"/>
+        </w:rPr>
+        <w:t xml:space="preserve"> </w:t>
+      </w:r>
+      <w:r>
+        <w:rPr>
+          <w:rFonts w:ascii="Times New Roman" w:eastAsia="Times New Roman" w:hAnsi="Times New Roman" w:cs="Times New Roman"/>
+          <w:sz w:val="28"/>
+          <w:szCs w:val="28"/>
+          <w:highlight w:val="yellow"/>
+          <w:rtl w:val="0"/>
+        </w:rPr>
+        <w:t>[названия сервисов, например: Adobe, LinkedIn].</w:t>
       </w:r>
     </w:p>
     <w:p>
       <w:pPr>
         <w:ind w:firstLine="720"/>
-        <w:rPr>
-          <w:rFonts w:ascii="Times New Roman" w:eastAsia="Times New Roman" w:hAnsi="Times New Roman" w:cs="Times New Roman"/>
-          <w:sz w:val="28"/>
-          <w:szCs w:val="28"/>
-          <w:highlight w:val="yellow"/>
-        </w:rPr>
-      </w:pPr>
-      <w:r>
-        <w:rPr>
-          <w:rFonts w:ascii="Times New Roman" w:eastAsia="Times New Roman" w:hAnsi="Times New Roman" w:cs="Times New Roman"/>
-          <w:sz w:val="28"/>
-          <w:szCs w:val="28"/>
-          <w:highlight w:val="yellow"/>
-          <w:rtl w:val="0"/>
-        </w:rPr>
-        <w:t>Скомпрометированные данные: email, пароли, имя, дата рождения (указать, если известно).</w:t>
-      </w:r>
-    </w:p>
-    <w:p>
-      <w:pPr>
-        <w:rPr>
-          <w:rFonts w:ascii="Times New Roman" w:eastAsia="Times New Roman" w:hAnsi="Times New Roman" w:cs="Times New Roman"/>
-          <w:sz w:val="28"/>
-          <w:szCs w:val="28"/>
-        </w:rPr>
-      </w:pPr>
-    </w:p>
-    <w:p>
-      <w:pPr>
-        <w:pStyle w:val="Heading2"/>
-        <w:spacing w:after="0" w:line="480" w:lineRule="auto"/>
-        <w:jc w:val="both"/>
-        <w:rPr>
-          <w:rFonts w:ascii="Times New Roman" w:eastAsia="Times New Roman" w:hAnsi="Times New Roman" w:cs="Times New Roman"/>
-          <w:sz w:val="28"/>
-          <w:szCs w:val="28"/>
-        </w:rPr>
-      </w:pPr>
-      <w:bookmarkStart w:id="2" w:name="_xypypuasnk8s" w:colFirst="0" w:colLast="0"/>
-      <w:bookmarkEnd w:id="2"/>
+        <w:jc w:val="both"/>
+        <w:rPr>
+          <w:rFonts w:ascii="Times New Roman" w:eastAsia="Times New Roman" w:hAnsi="Times New Roman" w:cs="Times New Roman"/>
+          <w:sz w:val="28"/>
+          <w:szCs w:val="28"/>
+          <w:highlight w:val="yellow"/>
+        </w:rPr>
+      </w:pPr>
+    </w:p>
+    <w:p>
+      <w:pPr>
+        <w:ind w:firstLine="720"/>
+        <w:jc w:val="both"/>
+        <w:rPr>
+          <w:rFonts w:ascii="Times New Roman" w:eastAsia="Times New Roman" w:hAnsi="Times New Roman" w:cs="Times New Roman"/>
+          <w:sz w:val="28"/>
+          <w:szCs w:val="28"/>
+        </w:rPr>
+      </w:pPr>
       <w:r>
         <w:br w:type="page"/>
       </w:r>
     </w:p>
     <w:p>
       <w:pPr>
-        <w:pStyle w:val="Heading2"/>
-        <w:spacing w:after="0" w:line="480" w:lineRule="auto"/>
-        <w:jc w:val="both"/>
-        <w:rPr>
-          <w:rFonts w:ascii="Times New Roman" w:eastAsia="Times New Roman" w:hAnsi="Times New Roman" w:cs="Times New Roman"/>
-          <w:sz w:val="28"/>
-          <w:szCs w:val="28"/>
-        </w:rPr>
-      </w:pPr>
-      <w:bookmarkStart w:id="3" w:name="_eyal6xhhy05g" w:colFirst="0" w:colLast="0"/>
-      <w:bookmarkEnd w:id="3"/>
-      <w:r>
-        <w:rPr>
-          <w:rFonts w:ascii="Times New Roman" w:eastAsia="Times New Roman" w:hAnsi="Times New Roman" w:cs="Times New Roman"/>
-          <w:sz w:val="28"/>
-          <w:szCs w:val="28"/>
-          <w:rtl w:val="0"/>
-        </w:rPr>
-        <w:t>Аудит публичных данных в социальных сетях</w:t>
-      </w:r>
-    </w:p>
-    <w:p>
-      <w:pPr>
-        <w:ind w:left="0" w:firstLine="0"/>
-        <w:jc w:val="both"/>
-        <w:rPr>
-          <w:rFonts w:ascii="Times New Roman" w:eastAsia="Times New Roman" w:hAnsi="Times New Roman" w:cs="Times New Roman"/>
-          <w:sz w:val="28"/>
-          <w:szCs w:val="28"/>
-        </w:rPr>
-      </w:pPr>
-      <w:r>
-        <w:rPr>
-          <w:rFonts w:ascii="Times New Roman" w:eastAsia="Times New Roman" w:hAnsi="Times New Roman" w:cs="Times New Roman"/>
-          <w:sz w:val="28"/>
-          <w:szCs w:val="28"/>
-          <w:rtl w:val="0"/>
-        </w:rPr>
-        <w:tab/>
-        <w:t>Проведен анализ профилей в следующих платформах:</w:t>
-      </w:r>
-    </w:p>
-    <w:p>
-      <w:pPr>
-        <w:ind w:left="0" w:firstLine="720"/>
-        <w:jc w:val="both"/>
-        <w:rPr>
-          <w:rFonts w:ascii="Times New Roman" w:eastAsia="Times New Roman" w:hAnsi="Times New Roman" w:cs="Times New Roman"/>
-          <w:sz w:val="28"/>
-          <w:szCs w:val="28"/>
-        </w:rPr>
-      </w:pPr>
-      <w:r>
-        <w:rPr>
-          <w:rFonts w:ascii="Times New Roman" w:eastAsia="Times New Roman" w:hAnsi="Times New Roman" w:cs="Times New Roman"/>
-          <w:sz w:val="28"/>
-          <w:szCs w:val="28"/>
-          <w:rtl w:val="0"/>
-        </w:rPr>
-        <w:t xml:space="preserve">1) </w:t>
-      </w:r>
-      <w:r>
-        <w:rPr>
-          <w:rFonts w:ascii="Times New Roman" w:eastAsia="Times New Roman" w:hAnsi="Times New Roman" w:cs="Times New Roman"/>
-          <w:sz w:val="28"/>
-          <w:szCs w:val="28"/>
-          <w:highlight w:val="yellow"/>
-          <w:rtl w:val="0"/>
-        </w:rPr>
-        <w:t>ВКонтакте</w:t>
-      </w:r>
-      <w:r>
-        <w:rPr>
-          <w:rFonts w:ascii="Times New Roman" w:eastAsia="Times New Roman" w:hAnsi="Times New Roman" w:cs="Times New Roman"/>
-          <w:sz w:val="28"/>
-          <w:szCs w:val="28"/>
-          <w:rtl w:val="0"/>
-        </w:rPr>
-        <w:t xml:space="preserve">: публично доступны </w:t>
-      </w:r>
-      <w:r>
-        <w:rPr>
-          <w:rFonts w:ascii="Times New Roman" w:eastAsia="Times New Roman" w:hAnsi="Times New Roman" w:cs="Times New Roman"/>
-          <w:sz w:val="28"/>
-          <w:szCs w:val="28"/>
-          <w:highlight w:val="yellow"/>
-          <w:rtl w:val="0"/>
-        </w:rPr>
-        <w:t>ваши данные</w:t>
-      </w:r>
-      <w:r>
-        <w:rPr>
-          <w:rFonts w:ascii="Times New Roman" w:eastAsia="Times New Roman" w:hAnsi="Times New Roman" w:cs="Times New Roman"/>
-          <w:sz w:val="28"/>
-          <w:szCs w:val="28"/>
-          <w:rtl w:val="0"/>
-        </w:rPr>
-        <w:t xml:space="preserve">, как показано на рисунке 2. </w:t>
-      </w:r>
-    </w:p>
-    <w:p>
-      <w:pPr>
-        <w:ind w:left="0" w:firstLine="720"/>
-        <w:jc w:val="both"/>
-        <w:rPr>
-          <w:rFonts w:ascii="Times New Roman" w:eastAsia="Times New Roman" w:hAnsi="Times New Roman" w:cs="Times New Roman"/>
-          <w:sz w:val="28"/>
-          <w:szCs w:val="28"/>
-        </w:rPr>
-      </w:pPr>
-    </w:p>
-    <w:p>
-      <w:pPr>
-        <w:ind w:left="0" w:firstLine="0"/>
+        <w:ind w:firstLine="720"/>
+        <w:jc w:val="both"/>
+        <w:rPr>
+          <w:rFonts w:ascii="Times New Roman" w:eastAsia="Times New Roman" w:hAnsi="Times New Roman" w:cs="Times New Roman"/>
+          <w:sz w:val="28"/>
+          <w:szCs w:val="28"/>
+        </w:rPr>
+      </w:pPr>
+      <w:r>
+        <w:rPr>
+          <w:rFonts w:ascii="Times New Roman" w:eastAsia="Times New Roman" w:hAnsi="Times New Roman" w:cs="Times New Roman"/>
+          <w:sz w:val="28"/>
+          <w:szCs w:val="28"/>
+          <w:shd w:val="clear" w:color="auto" w:fill="FF9900"/>
+          <w:rtl w:val="0"/>
+        </w:rPr>
+        <w:t>(</w:t>
+      </w:r>
+      <w:r>
+        <w:rPr>
+          <w:rFonts w:ascii="Times New Roman" w:eastAsia="Times New Roman" w:hAnsi="Times New Roman" w:cs="Times New Roman"/>
+          <w:sz w:val="28"/>
+          <w:szCs w:val="28"/>
+          <w:rtl w:val="0"/>
+        </w:rPr>
+        <w:t xml:space="preserve">В сервисе </w:t>
+      </w:r>
+      <w:r>
+        <w:rPr>
+          <w:rFonts w:ascii="Times New Roman" w:eastAsia="Times New Roman" w:hAnsi="Times New Roman" w:cs="Times New Roman"/>
+          <w:sz w:val="28"/>
+          <w:szCs w:val="28"/>
+          <w:highlight w:val="yellow"/>
+          <w:rtl w:val="0"/>
+        </w:rPr>
+        <w:t>СЕРВИС 1</w:t>
+      </w:r>
+      <w:r>
+        <w:rPr>
+          <w:rFonts w:ascii="Times New Roman" w:eastAsia="Times New Roman" w:hAnsi="Times New Roman" w:cs="Times New Roman"/>
+          <w:sz w:val="28"/>
+          <w:szCs w:val="28"/>
+          <w:rtl w:val="0"/>
+        </w:rPr>
+        <w:t xml:space="preserve"> скомпрометированы данные: </w:t>
+      </w:r>
+      <w:r>
+        <w:rPr>
+          <w:rFonts w:ascii="Times New Roman" w:eastAsia="Times New Roman" w:hAnsi="Times New Roman" w:cs="Times New Roman"/>
+          <w:sz w:val="28"/>
+          <w:szCs w:val="28"/>
+          <w:highlight w:val="yellow"/>
+          <w:rtl w:val="0"/>
+        </w:rPr>
+        <w:t>скомпрометированные данные, например: дата рождения, email, IP-адреса, хэши паролей (MD5), имя, номер телефона</w:t>
+      </w:r>
+      <w:r>
+        <w:rPr>
+          <w:rFonts w:ascii="Times New Roman" w:eastAsia="Times New Roman" w:hAnsi="Times New Roman" w:cs="Times New Roman"/>
+          <w:sz w:val="28"/>
+          <w:szCs w:val="28"/>
+          <w:rtl w:val="0"/>
+        </w:rPr>
+        <w:t xml:space="preserve"> (рисунок </w:t>
+      </w:r>
+      <w:r>
+        <w:rPr>
+          <w:rFonts w:ascii="Times New Roman" w:eastAsia="Times New Roman" w:hAnsi="Times New Roman" w:cs="Times New Roman"/>
+          <w:sz w:val="28"/>
+          <w:szCs w:val="28"/>
+          <w:highlight w:val="yellow"/>
+          <w:rtl w:val="0"/>
+        </w:rPr>
+        <w:t>2/3/4</w:t>
+      </w:r>
+      <w:r>
+        <w:rPr>
+          <w:rFonts w:ascii="Times New Roman" w:eastAsia="Times New Roman" w:hAnsi="Times New Roman" w:cs="Times New Roman"/>
+          <w:sz w:val="28"/>
+          <w:szCs w:val="28"/>
+          <w:rtl w:val="0"/>
+        </w:rPr>
+        <w:t xml:space="preserve">). </w:t>
+      </w:r>
+      <w:r>
+        <w:rPr>
+          <w:rFonts w:ascii="Times New Roman" w:eastAsia="Times New Roman" w:hAnsi="Times New Roman" w:cs="Times New Roman"/>
+          <w:sz w:val="28"/>
+          <w:szCs w:val="28"/>
+          <w:highlight w:val="yellow"/>
+          <w:rtl w:val="0"/>
+        </w:rPr>
+        <w:t>[Дополнительное описание утечки и возможных последствий]</w:t>
+      </w:r>
+      <w:r>
+        <w:rPr>
+          <w:rFonts w:ascii="Times New Roman" w:eastAsia="Times New Roman" w:hAnsi="Times New Roman" w:cs="Times New Roman"/>
+          <w:sz w:val="28"/>
+          <w:szCs w:val="28"/>
+          <w:rtl w:val="0"/>
+        </w:rPr>
+        <w:t>:</w:t>
+      </w:r>
+    </w:p>
+    <w:p>
+      <w:pPr>
         <w:jc w:val="center"/>
         <w:rPr>
           <w:rFonts w:ascii="Times New Roman" w:eastAsia="Times New Roman" w:hAnsi="Times New Roman" w:cs="Times New Roman"/>
@@ -848,15 +876,309 @@
         </w:rPr>
         <w:drawing>
           <wp:inline distT="114300" distB="114300" distL="114300" distR="114300">
-            <wp:extent cx="3752746" cy="2501831"/>
+            <wp:extent cx="4416074" cy="2944049"/>
             <wp:effectExtent l="0" t="0" r="0" b="0"/>
-            <wp:docPr id="3" name="image2.png"/>
+            <wp:docPr id="4" name="image2.png"/>
             <wp:cNvGraphicFramePr/>
             <a:graphic xmlns:a="http://schemas.openxmlformats.org/drawingml/2006/main">
               <a:graphicData uri="http://schemas.openxmlformats.org/drawingml/2006/picture">
                 <pic:pic xmlns:pic="http://schemas.openxmlformats.org/drawingml/2006/picture">
                   <pic:nvPicPr>
-                    <pic:cNvPr id="3" name="image2.png"/>
+                    <pic:cNvPr id="4" name="image2.png"/>
+                    <pic:cNvPicPr/>
+                  </pic:nvPicPr>
+                  <pic:blipFill>
+                    <a:blip xmlns:r="http://schemas.openxmlformats.org/officeDocument/2006/relationships" r:embed="rId6"/>
+                    <a:stretch>
+                      <a:fillRect/>
+                    </a:stretch>
+                  </pic:blipFill>
+                  <pic:spPr>
+                    <a:xfrm>
+                      <a:off x="0" y="0"/>
+                      <a:ext cx="4416074" cy="2944049"/>
+                    </a:xfrm>
+                    <a:prstGeom prst="rect">
+                      <a:avLst/>
+                    </a:prstGeom>
+                  </pic:spPr>
+                </pic:pic>
+              </a:graphicData>
+            </a:graphic>
+          </wp:inline>
+        </w:drawing>
+      </w:r>
+    </w:p>
+    <w:p>
+      <w:pPr>
+        <w:ind w:firstLine="720"/>
+        <w:jc w:val="both"/>
+        <w:rPr>
+          <w:rFonts w:ascii="Times New Roman" w:eastAsia="Times New Roman" w:hAnsi="Times New Roman" w:cs="Times New Roman"/>
+          <w:sz w:val="28"/>
+          <w:szCs w:val="28"/>
+          <w:shd w:val="clear" w:color="auto" w:fill="FF9900"/>
+        </w:rPr>
+      </w:pPr>
+      <w:r>
+        <w:rPr>
+          <w:rFonts w:ascii="Times New Roman" w:eastAsia="Times New Roman" w:hAnsi="Times New Roman" w:cs="Times New Roman"/>
+          <w:sz w:val="28"/>
+          <w:szCs w:val="28"/>
+          <w:rtl w:val="0"/>
+        </w:rPr>
+        <w:t xml:space="preserve">Рисунок </w:t>
+      </w:r>
+      <w:r>
+        <w:rPr>
+          <w:rFonts w:ascii="Times New Roman" w:eastAsia="Times New Roman" w:hAnsi="Times New Roman" w:cs="Times New Roman"/>
+          <w:sz w:val="28"/>
+          <w:szCs w:val="28"/>
+          <w:highlight w:val="yellow"/>
+          <w:rtl w:val="0"/>
+        </w:rPr>
+        <w:t>2/3/4</w:t>
+      </w:r>
+      <w:r>
+        <w:rPr>
+          <w:rFonts w:ascii="Times New Roman" w:eastAsia="Times New Roman" w:hAnsi="Times New Roman" w:cs="Times New Roman"/>
+          <w:sz w:val="28"/>
+          <w:szCs w:val="28"/>
+          <w:rtl w:val="0"/>
+        </w:rPr>
+        <w:t xml:space="preserve"> — Отчет по утечке данных от платформы</w:t>
+      </w:r>
+      <w:r>
+        <w:rPr>
+          <w:rFonts w:ascii="Times New Roman" w:eastAsia="Times New Roman" w:hAnsi="Times New Roman" w:cs="Times New Roman"/>
+          <w:sz w:val="28"/>
+          <w:szCs w:val="28"/>
+          <w:highlight w:val="yellow"/>
+          <w:rtl w:val="0"/>
+        </w:rPr>
+        <w:t xml:space="preserve"> СЕРВИС 1</w:t>
+      </w:r>
+      <w:r>
+        <w:rPr>
+          <w:rFonts w:ascii="Times New Roman" w:eastAsia="Times New Roman" w:hAnsi="Times New Roman" w:cs="Times New Roman"/>
+          <w:sz w:val="28"/>
+          <w:szCs w:val="28"/>
+          <w:shd w:val="clear" w:color="auto" w:fill="FF9900"/>
+          <w:rtl w:val="0"/>
+        </w:rPr>
+        <w:t>)</w:t>
+      </w:r>
+    </w:p>
+    <w:p>
+      <w:pPr>
+        <w:ind w:left="0" w:firstLine="0"/>
+        <w:jc w:val="both"/>
+        <w:rPr>
+          <w:rFonts w:ascii="Times New Roman" w:eastAsia="Times New Roman" w:hAnsi="Times New Roman" w:cs="Times New Roman"/>
+          <w:sz w:val="28"/>
+          <w:szCs w:val="28"/>
+          <w:highlight w:val="yellow"/>
+        </w:rPr>
+      </w:pPr>
+    </w:p>
+    <w:p>
+      <w:pPr>
+        <w:ind w:left="0" w:firstLine="0"/>
+        <w:jc w:val="both"/>
+        <w:rPr>
+          <w:rFonts w:ascii="Times New Roman" w:eastAsia="Times New Roman" w:hAnsi="Times New Roman" w:cs="Times New Roman"/>
+          <w:sz w:val="28"/>
+          <w:szCs w:val="28"/>
+          <w:shd w:val="clear" w:color="auto" w:fill="FF9900"/>
+        </w:rPr>
+      </w:pPr>
+      <w:r>
+        <w:rPr>
+          <w:rFonts w:ascii="Times New Roman" w:eastAsia="Times New Roman" w:hAnsi="Times New Roman" w:cs="Times New Roman"/>
+          <w:sz w:val="28"/>
+          <w:szCs w:val="28"/>
+          <w:shd w:val="clear" w:color="auto" w:fill="FF9900"/>
+          <w:rtl w:val="0"/>
+        </w:rPr>
+        <w:t>(Повторить для всех обнаруженных утечек)</w:t>
+      </w:r>
+    </w:p>
+    <w:p>
+      <w:pPr>
+        <w:pStyle w:val="Heading2"/>
+        <w:spacing w:after="0" w:line="480" w:lineRule="auto"/>
+        <w:jc w:val="both"/>
+        <w:rPr>
+          <w:rFonts w:ascii="Times New Roman" w:eastAsia="Times New Roman" w:hAnsi="Times New Roman" w:cs="Times New Roman"/>
+          <w:sz w:val="28"/>
+          <w:szCs w:val="28"/>
+        </w:rPr>
+      </w:pPr>
+      <w:bookmarkStart w:id="2" w:name="_xypypuasnk8s" w:colFirst="0" w:colLast="0"/>
+      <w:bookmarkEnd w:id="2"/>
+      <w:r>
+        <w:br w:type="page"/>
+      </w:r>
+    </w:p>
+    <w:p>
+      <w:pPr>
+        <w:pStyle w:val="Heading2"/>
+        <w:spacing w:after="0" w:line="480" w:lineRule="auto"/>
+        <w:jc w:val="both"/>
+        <w:rPr>
+          <w:rFonts w:ascii="Times New Roman" w:eastAsia="Times New Roman" w:hAnsi="Times New Roman" w:cs="Times New Roman"/>
+          <w:sz w:val="28"/>
+          <w:szCs w:val="28"/>
+        </w:rPr>
+      </w:pPr>
+      <w:bookmarkStart w:id="3" w:name="_eyal6xhhy05g" w:colFirst="0" w:colLast="0"/>
+      <w:bookmarkEnd w:id="3"/>
+      <w:r>
+        <w:rPr>
+          <w:rFonts w:ascii="Times New Roman" w:eastAsia="Times New Roman" w:hAnsi="Times New Roman" w:cs="Times New Roman"/>
+          <w:sz w:val="28"/>
+          <w:szCs w:val="28"/>
+          <w:rtl w:val="0"/>
+        </w:rPr>
+        <w:t>Аудит публичных данных в социальных сетях</w:t>
+      </w:r>
+    </w:p>
+    <w:p>
+      <w:pPr>
+        <w:ind w:left="0" w:firstLine="0"/>
+        <w:jc w:val="both"/>
+        <w:rPr>
+          <w:rFonts w:ascii="Times New Roman" w:eastAsia="Times New Roman" w:hAnsi="Times New Roman" w:cs="Times New Roman"/>
+          <w:sz w:val="28"/>
+          <w:szCs w:val="28"/>
+        </w:rPr>
+      </w:pPr>
+      <w:r>
+        <w:rPr>
+          <w:rFonts w:ascii="Times New Roman" w:eastAsia="Times New Roman" w:hAnsi="Times New Roman" w:cs="Times New Roman"/>
+          <w:sz w:val="28"/>
+          <w:szCs w:val="28"/>
+          <w:rtl w:val="0"/>
+        </w:rPr>
+        <w:tab/>
+        <w:t>Проведен анализ профилей в следующих платформах:</w:t>
+      </w:r>
+    </w:p>
+    <w:p>
+      <w:pPr>
+        <w:ind w:left="0" w:firstLine="720"/>
+        <w:jc w:val="both"/>
+        <w:rPr>
+          <w:rFonts w:ascii="Times New Roman" w:eastAsia="Times New Roman" w:hAnsi="Times New Roman" w:cs="Times New Roman"/>
+          <w:sz w:val="28"/>
+          <w:szCs w:val="28"/>
+        </w:rPr>
+      </w:pPr>
+      <w:r>
+        <w:rPr>
+          <w:rFonts w:ascii="Times New Roman" w:eastAsia="Times New Roman" w:hAnsi="Times New Roman" w:cs="Times New Roman"/>
+          <w:sz w:val="28"/>
+          <w:szCs w:val="28"/>
+          <w:rtl w:val="0"/>
+        </w:rPr>
+        <w:t xml:space="preserve">1) </w:t>
+      </w:r>
+      <w:r>
+        <w:rPr>
+          <w:rFonts w:ascii="Times New Roman" w:eastAsia="Times New Roman" w:hAnsi="Times New Roman" w:cs="Times New Roman"/>
+          <w:sz w:val="28"/>
+          <w:szCs w:val="28"/>
+          <w:highlight w:val="yellow"/>
+          <w:rtl w:val="0"/>
+        </w:rPr>
+        <w:t>ВКонтакте</w:t>
+      </w:r>
+      <w:r>
+        <w:rPr>
+          <w:rFonts w:ascii="Times New Roman" w:eastAsia="Times New Roman" w:hAnsi="Times New Roman" w:cs="Times New Roman"/>
+          <w:sz w:val="28"/>
+          <w:szCs w:val="28"/>
+          <w:rtl w:val="0"/>
+        </w:rPr>
+        <w:t xml:space="preserve">: публично доступны </w:t>
+      </w:r>
+      <w:r>
+        <w:rPr>
+          <w:rFonts w:ascii="Times New Roman" w:eastAsia="Times New Roman" w:hAnsi="Times New Roman" w:cs="Times New Roman"/>
+          <w:sz w:val="28"/>
+          <w:szCs w:val="28"/>
+          <w:highlight w:val="yellow"/>
+          <w:rtl w:val="0"/>
+        </w:rPr>
+        <w:t>ваши данные</w:t>
+      </w:r>
+      <w:r>
+        <w:rPr>
+          <w:rFonts w:ascii="Times New Roman" w:eastAsia="Times New Roman" w:hAnsi="Times New Roman" w:cs="Times New Roman"/>
+          <w:sz w:val="28"/>
+          <w:szCs w:val="28"/>
+          <w:rtl w:val="0"/>
+        </w:rPr>
+        <w:t xml:space="preserve">, как показано на рисунке </w:t>
+      </w:r>
+      <w:r>
+        <w:rPr>
+          <w:rFonts w:ascii="Times New Roman" w:eastAsia="Times New Roman" w:hAnsi="Times New Roman" w:cs="Times New Roman"/>
+          <w:sz w:val="28"/>
+          <w:szCs w:val="28"/>
+          <w:highlight w:val="yellow"/>
+          <w:rtl w:val="0"/>
+        </w:rPr>
+        <w:t>N</w:t>
+      </w:r>
+      <w:r>
+        <w:rPr>
+          <w:rFonts w:ascii="Times New Roman" w:eastAsia="Times New Roman" w:hAnsi="Times New Roman" w:cs="Times New Roman"/>
+          <w:sz w:val="28"/>
+          <w:szCs w:val="28"/>
+          <w:rtl w:val="0"/>
+        </w:rPr>
+        <w:t xml:space="preserve">. </w:t>
+      </w:r>
+    </w:p>
+    <w:p>
+      <w:pPr>
+        <w:ind w:left="0" w:firstLine="720"/>
+        <w:jc w:val="both"/>
+        <w:rPr>
+          <w:rFonts w:ascii="Times New Roman" w:eastAsia="Times New Roman" w:hAnsi="Times New Roman" w:cs="Times New Roman"/>
+          <w:sz w:val="28"/>
+          <w:szCs w:val="28"/>
+        </w:rPr>
+      </w:pPr>
+    </w:p>
+    <w:p>
+      <w:pPr>
+        <w:ind w:left="0" w:firstLine="0"/>
+        <w:jc w:val="center"/>
+        <w:rPr>
+          <w:rFonts w:ascii="Times New Roman" w:eastAsia="Times New Roman" w:hAnsi="Times New Roman" w:cs="Times New Roman"/>
+          <w:sz w:val="28"/>
+          <w:szCs w:val="28"/>
+        </w:rPr>
+      </w:pPr>
+      <w:r>
+        <w:rPr>
+          <w:rFonts w:ascii="Times New Roman" w:eastAsia="Times New Roman" w:hAnsi="Times New Roman" w:cs="Times New Roman"/>
+          <w:sz w:val="28"/>
+          <w:szCs w:val="28"/>
+        </w:rPr>
+        <w:drawing>
+          <wp:inline distT="114300" distB="114300" distL="114300" distR="114300">
+            <wp:extent cx="3752746" cy="2501831"/>
+            <wp:effectExtent l="0" t="0" r="0" b="0"/>
+            <wp:docPr id="3" name="image3.png"/>
+            <wp:cNvGraphicFramePr/>
+            <a:graphic xmlns:a="http://schemas.openxmlformats.org/drawingml/2006/main">
+              <a:graphicData uri="http://schemas.openxmlformats.org/drawingml/2006/picture">
+                <pic:pic xmlns:pic="http://schemas.openxmlformats.org/drawingml/2006/picture">
+                  <pic:nvPicPr>
+                    <pic:cNvPr id="3" name="image3.png"/>
                     <pic:cNvPicPr/>
                   </pic:nvPicPr>
                   <pic:blipFill>
@@ -888,16 +1210,46 @@
           <w:rFonts w:ascii="Times New Roman" w:eastAsia="Times New Roman" w:hAnsi="Times New Roman" w:cs="Times New Roman"/>
           <w:sz w:val="28"/>
           <w:szCs w:val="28"/>
-        </w:rPr>
-      </w:pPr>
-      <w:r>
-        <w:rPr>
-          <w:rFonts w:ascii="Times New Roman" w:eastAsia="Times New Roman" w:hAnsi="Times New Roman" w:cs="Times New Roman"/>
-          <w:sz w:val="28"/>
-          <w:szCs w:val="28"/>
-          <w:rtl w:val="0"/>
-        </w:rPr>
-        <w:t>Рисунок 2 — Доступные данные на странице ВКонтакте</w:t>
+          <w:highlight w:val="yellow"/>
+        </w:rPr>
+      </w:pPr>
+      <w:r>
+        <w:rPr>
+          <w:rFonts w:ascii="Times New Roman" w:eastAsia="Times New Roman" w:hAnsi="Times New Roman" w:cs="Times New Roman"/>
+          <w:sz w:val="28"/>
+          <w:szCs w:val="28"/>
+          <w:rtl w:val="0"/>
+        </w:rPr>
+        <w:t xml:space="preserve">Рисунок </w:t>
+      </w:r>
+      <w:r>
+        <w:rPr>
+          <w:rFonts w:ascii="Times New Roman" w:eastAsia="Times New Roman" w:hAnsi="Times New Roman" w:cs="Times New Roman"/>
+          <w:sz w:val="28"/>
+          <w:szCs w:val="28"/>
+          <w:highlight w:val="yellow"/>
+          <w:rtl w:val="0"/>
+        </w:rPr>
+        <w:t>N</w:t>
+      </w:r>
+      <w:r>
+        <w:rPr>
+          <w:rFonts w:ascii="Times New Roman" w:eastAsia="Times New Roman" w:hAnsi="Times New Roman" w:cs="Times New Roman"/>
+          <w:sz w:val="28"/>
+          <w:szCs w:val="28"/>
+          <w:rtl w:val="0"/>
+        </w:rPr>
+        <w:t xml:space="preserve"> — Доступные данные на странице </w:t>
+      </w:r>
+      <w:r>
+        <w:rPr>
+          <w:rFonts w:ascii="Times New Roman" w:eastAsia="Times New Roman" w:hAnsi="Times New Roman" w:cs="Times New Roman"/>
+          <w:sz w:val="28"/>
+          <w:szCs w:val="28"/>
+          <w:highlight w:val="yellow"/>
+          <w:rtl w:val="0"/>
+        </w:rPr>
+        <w:t>ВКонтакте</w:t>
       </w:r>
     </w:p>
     <w:p>
@@ -930,7 +1282,7 @@
           <w:highlight w:val="yellow"/>
           <w:rtl w:val="0"/>
         </w:rPr>
-        <w:t>Другие заметки о ваших публичных данных в ВК.</w:t>
+        <w:t>[Другие заметки о ваших публичных данных в ВК, настройка для ограничения доступа к данным в ВК и т.д.]</w:t>
       </w:r>
     </w:p>
     <w:p>
@@ -964,7 +1316,26 @@
           <w:szCs w:val="28"/>
           <w:rtl w:val="0"/>
         </w:rPr>
-        <w:t xml:space="preserve">2) Telegram: отображается </w:t>
+        <w:t xml:space="preserve">2) </w:t>
+      </w:r>
+      <w:r>
+        <w:rPr>
+          <w:rFonts w:ascii="Times New Roman" w:eastAsia="Times New Roman" w:hAnsi="Times New Roman" w:cs="Times New Roman"/>
+          <w:sz w:val="28"/>
+          <w:szCs w:val="28"/>
+          <w:highlight w:val="yellow"/>
+          <w:rtl w:val="0"/>
+        </w:rPr>
+        <w:t>Telegram</w:t>
+      </w:r>
+      <w:r>
+        <w:rPr>
+          <w:rFonts w:ascii="Times New Roman" w:eastAsia="Times New Roman" w:hAnsi="Times New Roman" w:cs="Times New Roman"/>
+          <w:sz w:val="28"/>
+          <w:szCs w:val="28"/>
+          <w:rtl w:val="0"/>
+        </w:rPr>
+        <w:t xml:space="preserve">: отображается </w:t>
       </w:r>
       <w:r>
         <w:rPr>
@@ -983,7 +1354,26 @@
           <w:szCs w:val="28"/>
           <w:rtl w:val="0"/>
         </w:rPr>
-        <w:t>, как показано на рисунке 3.</w:t>
+        <w:t xml:space="preserve">, как показано на рисунке </w:t>
+      </w:r>
+      <w:r>
+        <w:rPr>
+          <w:rFonts w:ascii="Times New Roman" w:eastAsia="Times New Roman" w:hAnsi="Times New Roman" w:cs="Times New Roman"/>
+          <w:sz w:val="28"/>
+          <w:szCs w:val="28"/>
+          <w:highlight w:val="yellow"/>
+          <w:rtl w:val="0"/>
+        </w:rPr>
+        <w:t>N+1</w:t>
+      </w:r>
+      <w:r>
+        <w:rPr>
+          <w:rFonts w:ascii="Times New Roman" w:eastAsia="Times New Roman" w:hAnsi="Times New Roman" w:cs="Times New Roman"/>
+          <w:sz w:val="28"/>
+          <w:szCs w:val="28"/>
+          <w:rtl w:val="0"/>
+        </w:rPr>
+        <w:t>.</w:t>
       </w:r>
     </w:p>
     <w:p>
@@ -1055,16 +1445,46 @@
           <w:rFonts w:ascii="Times New Roman" w:eastAsia="Times New Roman" w:hAnsi="Times New Roman" w:cs="Times New Roman"/>
           <w:sz w:val="28"/>
           <w:szCs w:val="28"/>
-        </w:rPr>
-      </w:pPr>
-      <w:r>
-        <w:rPr>
-          <w:rFonts w:ascii="Times New Roman" w:eastAsia="Times New Roman" w:hAnsi="Times New Roman" w:cs="Times New Roman"/>
-          <w:sz w:val="28"/>
-          <w:szCs w:val="28"/>
-          <w:rtl w:val="0"/>
-        </w:rPr>
-        <w:t>Рисунок 3 — Доступные данные для аккаунта в Telegram</w:t>
+          <w:highlight w:val="yellow"/>
+        </w:rPr>
+      </w:pPr>
+      <w:r>
+        <w:rPr>
+          <w:rFonts w:ascii="Times New Roman" w:eastAsia="Times New Roman" w:hAnsi="Times New Roman" w:cs="Times New Roman"/>
+          <w:sz w:val="28"/>
+          <w:szCs w:val="28"/>
+          <w:rtl w:val="0"/>
+        </w:rPr>
+        <w:t xml:space="preserve">Рисунок </w:t>
+      </w:r>
+      <w:r>
+        <w:rPr>
+          <w:rFonts w:ascii="Times New Roman" w:eastAsia="Times New Roman" w:hAnsi="Times New Roman" w:cs="Times New Roman"/>
+          <w:sz w:val="28"/>
+          <w:szCs w:val="28"/>
+          <w:highlight w:val="yellow"/>
+          <w:rtl w:val="0"/>
+        </w:rPr>
+        <w:t>N+1</w:t>
+      </w:r>
+      <w:r>
+        <w:rPr>
+          <w:rFonts w:ascii="Times New Roman" w:eastAsia="Times New Roman" w:hAnsi="Times New Roman" w:cs="Times New Roman"/>
+          <w:sz w:val="28"/>
+          <w:szCs w:val="28"/>
+          <w:rtl w:val="0"/>
+        </w:rPr>
+        <w:t xml:space="preserve"> — Доступные данные для аккаунта в </w:t>
+      </w:r>
+      <w:r>
+        <w:rPr>
+          <w:rFonts w:ascii="Times New Roman" w:eastAsia="Times New Roman" w:hAnsi="Times New Roman" w:cs="Times New Roman"/>
+          <w:sz w:val="28"/>
+          <w:szCs w:val="28"/>
+          <w:highlight w:val="yellow"/>
+          <w:rtl w:val="0"/>
+        </w:rPr>
+        <w:t>Telegram</w:t>
       </w:r>
     </w:p>
     <w:p>
@@ -1095,7 +1515,7 @@
           <w:highlight w:val="yellow"/>
           <w:rtl w:val="0"/>
         </w:rPr>
-        <w:t>Другие заметки о ваших публичных данных в ВК.</w:t>
+        <w:t>[Другие заметки о ваших публичных данных в Telegram, настройка для ограничения доступа к данным в Telegram и т.д.]</w:t>
       </w:r>
     </w:p>
     <w:p>
@@ -1118,18 +1538,18 @@
           <w:rFonts w:ascii="Times New Roman" w:eastAsia="Times New Roman" w:hAnsi="Times New Roman" w:cs="Times New Roman"/>
           <w:sz w:val="28"/>
           <w:szCs w:val="28"/>
-          <w:highlight w:val="yellow"/>
-        </w:rPr>
-      </w:pPr>
-      <w:r>
-        <w:rPr>
-          <w:rFonts w:ascii="Times New Roman" w:eastAsia="Times New Roman" w:hAnsi="Times New Roman" w:cs="Times New Roman"/>
-          <w:sz w:val="28"/>
-          <w:szCs w:val="28"/>
-          <w:highlight w:val="yellow"/>
-          <w:rtl w:val="0"/>
-        </w:rPr>
-        <w:t>3) Другая социальная сеть...</w:t>
+          <w:shd w:val="clear" w:color="auto" w:fill="FF9900"/>
+        </w:rPr>
+      </w:pPr>
+      <w:r>
+        <w:rPr>
+          <w:rFonts w:ascii="Times New Roman" w:eastAsia="Times New Roman" w:hAnsi="Times New Roman" w:cs="Times New Roman"/>
+          <w:sz w:val="28"/>
+          <w:szCs w:val="28"/>
+          <w:shd w:val="clear" w:color="auto" w:fill="FF9900"/>
+          <w:rtl w:val="0"/>
+        </w:rPr>
+        <w:t>3) Другая социальная сеть: [аналогично по шаблону]</w:t>
       </w:r>
     </w:p>
     <w:p>
@@ -1411,7 +1831,7 @@
 <file path=word/numbering.xml><?xml version="1.0" encoding="utf-8"?>
 <w:numbering xmlns:wpc="http://schemas.microsoft.com/office/word/2010/wordprocessingCanvas" xmlns:cx="http://schemas.microsoft.com/office/drawing/2014/chartex" xmlns:cx1="http://schemas.microsoft.com/office/drawing/2015/9/8/chartex" xmlns:cx2="http://schemas.microsoft.com/office/drawing/2015/10/21/chartex" xmlns:cx3="http://schemas.microsoft.com/office/drawing/2016/5/9/chartex" xmlns:cx4="http://schemas.microsoft.com/office/drawing/2016/5/10/chartex" xmlns:cx5="http://schemas.microsoft.com/office/drawing/2016/5/11/chartex" xmlns:mc="http://schemas.openxmlformats.org/markup-compatibility/2006" xmlns:o="urn:schemas-microsoft-com:office:office" xmlns:r="http://schemas.openxmlformats.org/officeDocument/2006/relationships" xmlns:m="http://schemas.openxmlformats.org/officeDocument/2006/math" xmlns:v="urn:schemas-microsoft-com:vml" xmlns:wp14="http://schemas.microsoft.com/office/word/2010/wordprocessingDrawing" xmlns:wp="http://schemas.openxmlformats.org/drawingml/2006/wordprocessingDrawing" xmlns:w10="urn:schemas-microsoft-com:office:word" xmlns:w="http://schemas.openxmlformats.org/wordprocessingml/2006/main" xmlns:w14="http://schemas.microsoft.com/office/word/2010/wordml" xmlns:w15="http://schemas.microsoft.com/office/word/2012/wordml" xmlns:wne="http://schemas.microsoft.com/office/word/2006/wordml" xmlns:wpg="http://schemas.microsoft.com/office/word/2010/wordprocessingGroup" xmlns:wpi="http://schemas.microsoft.com/office/word/2010/wordprocessingInk" xmlns:wps="http://schemas.microsoft.com/office/word/2010/wordprocessingShape" mc:Ignorable="w14 w15 wp14">
   <w:abstractNum w:abstractNumId="0">
-    <w:nsid w:val="3DD14AB8"/>
+    <w:nsid w:val="083E4151"/>
     <w:multiLevelType w:val="hybridMultilevel"/>
     <w:tmpl w:val="00000000"/>
     <w:lvl w:ilvl="0">

</xml_diff>